<commit_message>
Actualizacion de manual de usuario
</commit_message>
<xml_diff>
--- a/6_MANUALES/MA_DE_USUARIO/MANUAL_USUARIO.docx
+++ b/6_MANUALES/MA_DE_USUARIO/MANUAL_USUARIO.docx
@@ -13,6 +13,7 @@
           <w:docPartUnique/>
         </w:docPartObj>
       </w:sdtPr>
+      <w:sdtEndPr/>
       <w:sdtContent>
         <w:p>
           <w:pPr>
@@ -26,6 +27,7 @@
             <w:rPr>
               <w:rFonts w:cs="Arial"/>
               <w:noProof/>
+              <w:lang w:eastAsia="es-MX"/>
             </w:rPr>
             <mc:AlternateContent>
               <mc:Choice Requires="wpg">
@@ -339,6 +341,7 @@
                                       <w:dataBinding w:prefixMappings="xmlns:ns0='http://schemas.openxmlformats.org/officeDocument/2006/extended-properties' " w:xpath="/ns0:Properties[1]/ns0:Company[1]" w:storeItemID="{6668398D-A668-4E3E-A5EB-62B293D839F1}"/>
                                       <w:text/>
                                     </w:sdtPr>
+                                    <w:sdtEndPr/>
                                     <w:sdtContent>
                                       <w:r>
                                         <w:rPr>
@@ -368,6 +371,7 @@
                                       <w:dataBinding w:prefixMappings="xmlns:ns0='http://schemas.microsoft.com/office/2006/coverPageProps' " w:xpath="/ns0:CoverPageProperties[1]/ns0:CompanyAddress[1]" w:storeItemID="{55AF091B-3C7A-41E3-B477-F2FDAA23CFDA}"/>
                                       <w:text/>
                                     </w:sdtPr>
+                                    <w:sdtEndPr/>
                                     <w:sdtContent>
                                       <w:r>
                                         <w:rPr>
@@ -437,6 +441,7 @@
                                     <w:dataBinding w:prefixMappings="xmlns:ns0='http://purl.org/dc/elements/1.1/' xmlns:ns1='http://schemas.openxmlformats.org/package/2006/metadata/core-properties' " w:xpath="/ns1:coreProperties[1]/ns0:title[1]" w:storeItemID="{6C3C8BC8-F283-45AE-878A-BAB7291924A1}"/>
                                     <w:text/>
                                   </w:sdtPr>
+                                  <w:sdtEndPr/>
                                   <w:sdtContent>
                                     <w:p>
                                       <w:pPr>
@@ -815,11 +820,14 @@
         </w:p>
       </w:sdtContent>
     </w:sdt>
-    <w:bookmarkStart w:id="0" w:name="_Toc420679561" w:displacedByCustomXml="next"/>
+    <w:bookmarkStart w:id="0" w:name="_Toc424150659" w:displacedByCustomXml="next"/>
     <w:sdt>
       <w:sdtPr>
         <w:rPr>
-          <w:rFonts w:cs="Arial"/>
+          <w:rFonts w:eastAsiaTheme="minorHAnsi" w:cs="Arial"/>
+          <w:color w:val="auto"/>
+          <w:sz w:val="22"/>
+          <w:szCs w:val="22"/>
           <w:lang w:val="es-ES"/>
         </w:rPr>
         <w:id w:val="1651794738"/>
@@ -830,12 +838,8 @@
       </w:sdtPr>
       <w:sdtEndPr>
         <w:rPr>
-          <w:rFonts w:eastAsiaTheme="minorHAnsi"/>
           <w:b/>
           <w:bCs/>
-          <w:color w:val="auto"/>
-          <w:sz w:val="22"/>
-          <w:szCs w:val="22"/>
         </w:rPr>
       </w:sdtEndPr>
       <w:sdtContent>
@@ -854,7 +858,9 @@
             </w:rPr>
             <w:t>Índice</w:t>
           </w:r>
+          <w:bookmarkStart w:id="1" w:name="_GoBack"/>
           <w:bookmarkEnd w:id="0"/>
+          <w:bookmarkEnd w:id="1"/>
         </w:p>
         <w:p>
           <w:pPr>
@@ -862,9 +868,8 @@
             <w:tabs>
               <w:tab w:val="right" w:leader="dot" w:pos="8828"/>
             </w:tabs>
-            <w:spacing w:line="240" w:lineRule="auto"/>
             <w:rPr>
-              <w:rFonts w:eastAsiaTheme="minorEastAsia" w:cs="Arial"/>
+              <w:rFonts w:asciiTheme="minorHAnsi" w:eastAsiaTheme="minorEastAsia" w:hAnsiTheme="minorHAnsi"/>
               <w:noProof/>
               <w:lang w:eastAsia="es-MX"/>
             </w:rPr>
@@ -887,7 +892,7 @@
             </w:rPr>
             <w:fldChar w:fldCharType="separate"/>
           </w:r>
-          <w:hyperlink w:anchor="_Toc420679561" w:history="1">
+          <w:hyperlink w:anchor="_Toc424150659" w:history="1">
             <w:r>
               <w:rPr>
                 <w:rStyle w:val="Hipervnculo"/>
@@ -899,7 +904,6 @@
             </w:r>
             <w:r>
               <w:rPr>
-                <w:rFonts w:cs="Arial"/>
                 <w:noProof/>
                 <w:webHidden/>
               </w:rPr>
@@ -907,7 +911,6 @@
             </w:r>
             <w:r>
               <w:rPr>
-                <w:rFonts w:cs="Arial"/>
                 <w:noProof/>
                 <w:webHidden/>
               </w:rPr>
@@ -915,22 +918,19 @@
             </w:r>
             <w:r>
               <w:rPr>
-                <w:rFonts w:cs="Arial"/>
-                <w:noProof/>
-                <w:webHidden/>
-              </w:rPr>
-              <w:instrText xml:space="preserve"> PAGEREF _Toc420679561 \h </w:instrText>
-            </w:r>
-            <w:r>
-              <w:rPr>
-                <w:rFonts w:cs="Arial"/>
-                <w:noProof/>
-                <w:webHidden/>
-              </w:rPr>
-            </w:r>
-            <w:r>
-              <w:rPr>
-                <w:rFonts w:cs="Arial"/>
+                <w:noProof/>
+                <w:webHidden/>
+              </w:rPr>
+              <w:instrText xml:space="preserve"> PAGEREF _Toc424150659 \h </w:instrText>
+            </w:r>
+            <w:r>
+              <w:rPr>
+                <w:noProof/>
+                <w:webHidden/>
+              </w:rPr>
+            </w:r>
+            <w:r>
+              <w:rPr>
                 <w:noProof/>
                 <w:webHidden/>
               </w:rPr>
@@ -938,7 +938,6 @@
             </w:r>
             <w:r>
               <w:rPr>
-                <w:rFonts w:cs="Arial"/>
                 <w:noProof/>
                 <w:webHidden/>
               </w:rPr>
@@ -946,7 +945,6 @@
             </w:r>
             <w:r>
               <w:rPr>
-                <w:rFonts w:cs="Arial"/>
                 <w:noProof/>
                 <w:webHidden/>
               </w:rPr>
@@ -960,14 +958,83 @@
             <w:tabs>
               <w:tab w:val="right" w:leader="dot" w:pos="8828"/>
             </w:tabs>
-            <w:spacing w:line="240" w:lineRule="auto"/>
             <w:rPr>
-              <w:rFonts w:eastAsiaTheme="minorEastAsia" w:cs="Arial"/>
+              <w:rFonts w:asciiTheme="minorHAnsi" w:eastAsiaTheme="minorEastAsia" w:hAnsiTheme="minorHAnsi"/>
               <w:noProof/>
               <w:lang w:eastAsia="es-MX"/>
             </w:rPr>
           </w:pPr>
-          <w:hyperlink w:anchor="_Toc420679562" w:history="1">
+          <w:hyperlink w:anchor="_Toc424150660" w:history="1">
+            <w:r>
+              <w:rPr>
+                <w:rStyle w:val="Hipervnculo"/>
+                <w:noProof/>
+              </w:rPr>
+              <w:t>Introducción</w:t>
+            </w:r>
+            <w:r>
+              <w:rPr>
+                <w:noProof/>
+                <w:webHidden/>
+              </w:rPr>
+              <w:tab/>
+            </w:r>
+            <w:r>
+              <w:rPr>
+                <w:noProof/>
+                <w:webHidden/>
+              </w:rPr>
+              <w:fldChar w:fldCharType="begin"/>
+            </w:r>
+            <w:r>
+              <w:rPr>
+                <w:noProof/>
+                <w:webHidden/>
+              </w:rPr>
+              <w:instrText xml:space="preserve"> PAGEREF _Toc424150660 \h </w:instrText>
+            </w:r>
+            <w:r>
+              <w:rPr>
+                <w:noProof/>
+                <w:webHidden/>
+              </w:rPr>
+            </w:r>
+            <w:r>
+              <w:rPr>
+                <w:noProof/>
+                <w:webHidden/>
+              </w:rPr>
+              <w:fldChar w:fldCharType="separate"/>
+            </w:r>
+            <w:r>
+              <w:rPr>
+                <w:noProof/>
+                <w:webHidden/>
+              </w:rPr>
+              <w:t>3</w:t>
+            </w:r>
+            <w:r>
+              <w:rPr>
+                <w:noProof/>
+                <w:webHidden/>
+              </w:rPr>
+              <w:fldChar w:fldCharType="end"/>
+            </w:r>
+          </w:hyperlink>
+        </w:p>
+        <w:p>
+          <w:pPr>
+            <w:pStyle w:val="TDC1"/>
+            <w:tabs>
+              <w:tab w:val="right" w:leader="dot" w:pos="8828"/>
+            </w:tabs>
+            <w:rPr>
+              <w:rFonts w:asciiTheme="minorHAnsi" w:eastAsiaTheme="minorEastAsia" w:hAnsiTheme="minorHAnsi"/>
+              <w:noProof/>
+              <w:lang w:eastAsia="es-MX"/>
+            </w:rPr>
+          </w:pPr>
+          <w:hyperlink w:anchor="_Toc424150661" w:history="1">
             <w:r>
               <w:rPr>
                 <w:rStyle w:val="Hipervnculo"/>
@@ -978,7 +1045,6 @@
             </w:r>
             <w:r>
               <w:rPr>
-                <w:rFonts w:cs="Arial"/>
                 <w:noProof/>
                 <w:webHidden/>
               </w:rPr>
@@ -986,7 +1052,6 @@
             </w:r>
             <w:r>
               <w:rPr>
-                <w:rFonts w:cs="Arial"/>
                 <w:noProof/>
                 <w:webHidden/>
               </w:rPr>
@@ -994,22 +1059,19 @@
             </w:r>
             <w:r>
               <w:rPr>
-                <w:rFonts w:cs="Arial"/>
-                <w:noProof/>
-                <w:webHidden/>
-              </w:rPr>
-              <w:instrText xml:space="preserve"> PAGEREF _Toc420679562 \h </w:instrText>
-            </w:r>
-            <w:r>
-              <w:rPr>
-                <w:rFonts w:cs="Arial"/>
-                <w:noProof/>
-                <w:webHidden/>
-              </w:rPr>
-            </w:r>
-            <w:r>
-              <w:rPr>
-                <w:rFonts w:cs="Arial"/>
+                <w:noProof/>
+                <w:webHidden/>
+              </w:rPr>
+              <w:instrText xml:space="preserve"> PAGEREF _Toc424150661 \h </w:instrText>
+            </w:r>
+            <w:r>
+              <w:rPr>
+                <w:noProof/>
+                <w:webHidden/>
+              </w:rPr>
+            </w:r>
+            <w:r>
+              <w:rPr>
                 <w:noProof/>
                 <w:webHidden/>
               </w:rPr>
@@ -1017,15 +1079,13 @@
             </w:r>
             <w:r>
               <w:rPr>
-                <w:rFonts w:cs="Arial"/>
-                <w:noProof/>
-                <w:webHidden/>
-              </w:rPr>
-              <w:t>2</w:t>
-            </w:r>
-            <w:r>
-              <w:rPr>
-                <w:rFonts w:cs="Arial"/>
+                <w:noProof/>
+                <w:webHidden/>
+              </w:rPr>
+              <w:t>3</w:t>
+            </w:r>
+            <w:r>
+              <w:rPr>
                 <w:noProof/>
                 <w:webHidden/>
               </w:rPr>
@@ -1039,14 +1099,13 @@
             <w:tabs>
               <w:tab w:val="right" w:leader="dot" w:pos="8828"/>
             </w:tabs>
-            <w:spacing w:line="240" w:lineRule="auto"/>
             <w:rPr>
-              <w:rFonts w:eastAsiaTheme="minorEastAsia" w:cs="Arial"/>
+              <w:rFonts w:asciiTheme="minorHAnsi" w:eastAsiaTheme="minorEastAsia" w:hAnsiTheme="minorHAnsi"/>
               <w:noProof/>
               <w:lang w:eastAsia="es-MX"/>
             </w:rPr>
           </w:pPr>
-          <w:hyperlink w:anchor="_Toc420679563" w:history="1">
+          <w:hyperlink w:anchor="_Toc424150662" w:history="1">
             <w:r>
               <w:rPr>
                 <w:rStyle w:val="Hipervnculo"/>
@@ -1057,7 +1116,6 @@
             </w:r>
             <w:r>
               <w:rPr>
-                <w:rFonts w:cs="Arial"/>
                 <w:noProof/>
                 <w:webHidden/>
               </w:rPr>
@@ -1065,7 +1123,6 @@
             </w:r>
             <w:r>
               <w:rPr>
-                <w:rFonts w:cs="Arial"/>
                 <w:noProof/>
                 <w:webHidden/>
               </w:rPr>
@@ -1073,22 +1130,19 @@
             </w:r>
             <w:r>
               <w:rPr>
-                <w:rFonts w:cs="Arial"/>
-                <w:noProof/>
-                <w:webHidden/>
-              </w:rPr>
-              <w:instrText xml:space="preserve"> PAGEREF _Toc420679563 \h </w:instrText>
-            </w:r>
-            <w:r>
-              <w:rPr>
-                <w:rFonts w:cs="Arial"/>
-                <w:noProof/>
-                <w:webHidden/>
-              </w:rPr>
-            </w:r>
-            <w:r>
-              <w:rPr>
-                <w:rFonts w:cs="Arial"/>
+                <w:noProof/>
+                <w:webHidden/>
+              </w:rPr>
+              <w:instrText xml:space="preserve"> PAGEREF _Toc424150662 \h </w:instrText>
+            </w:r>
+            <w:r>
+              <w:rPr>
+                <w:noProof/>
+                <w:webHidden/>
+              </w:rPr>
+            </w:r>
+            <w:r>
+              <w:rPr>
                 <w:noProof/>
                 <w:webHidden/>
               </w:rPr>
@@ -1096,15 +1150,13 @@
             </w:r>
             <w:r>
               <w:rPr>
-                <w:rFonts w:cs="Arial"/>
-                <w:noProof/>
-                <w:webHidden/>
-              </w:rPr>
-              <w:t>2</w:t>
-            </w:r>
-            <w:r>
-              <w:rPr>
-                <w:rFonts w:cs="Arial"/>
+                <w:noProof/>
+                <w:webHidden/>
+              </w:rPr>
+              <w:t>3</w:t>
+            </w:r>
+            <w:r>
+              <w:rPr>
                 <w:noProof/>
                 <w:webHidden/>
               </w:rPr>
@@ -1118,14 +1170,13 @@
             <w:tabs>
               <w:tab w:val="right" w:leader="dot" w:pos="8828"/>
             </w:tabs>
-            <w:spacing w:line="240" w:lineRule="auto"/>
             <w:rPr>
-              <w:rFonts w:eastAsiaTheme="minorEastAsia" w:cs="Arial"/>
+              <w:rFonts w:asciiTheme="minorHAnsi" w:eastAsiaTheme="minorEastAsia" w:hAnsiTheme="minorHAnsi"/>
               <w:noProof/>
               <w:lang w:eastAsia="es-MX"/>
             </w:rPr>
           </w:pPr>
-          <w:hyperlink w:anchor="_Toc420679564" w:history="1">
+          <w:hyperlink w:anchor="_Toc424150663" w:history="1">
             <w:r>
               <w:rPr>
                 <w:rStyle w:val="Hipervnculo"/>
@@ -1136,7 +1187,6 @@
             </w:r>
             <w:r>
               <w:rPr>
-                <w:rFonts w:cs="Arial"/>
                 <w:noProof/>
                 <w:webHidden/>
               </w:rPr>
@@ -1144,7 +1194,6 @@
             </w:r>
             <w:r>
               <w:rPr>
-                <w:rFonts w:cs="Arial"/>
                 <w:noProof/>
                 <w:webHidden/>
               </w:rPr>
@@ -1152,22 +1201,19 @@
             </w:r>
             <w:r>
               <w:rPr>
-                <w:rFonts w:cs="Arial"/>
-                <w:noProof/>
-                <w:webHidden/>
-              </w:rPr>
-              <w:instrText xml:space="preserve"> PAGEREF _Toc420679564 \h </w:instrText>
-            </w:r>
-            <w:r>
-              <w:rPr>
-                <w:rFonts w:cs="Arial"/>
-                <w:noProof/>
-                <w:webHidden/>
-              </w:rPr>
-            </w:r>
-            <w:r>
-              <w:rPr>
-                <w:rFonts w:cs="Arial"/>
+                <w:noProof/>
+                <w:webHidden/>
+              </w:rPr>
+              <w:instrText xml:space="preserve"> PAGEREF _Toc424150663 \h </w:instrText>
+            </w:r>
+            <w:r>
+              <w:rPr>
+                <w:noProof/>
+                <w:webHidden/>
+              </w:rPr>
+            </w:r>
+            <w:r>
+              <w:rPr>
                 <w:noProof/>
                 <w:webHidden/>
               </w:rPr>
@@ -1175,15 +1221,13 @@
             </w:r>
             <w:r>
               <w:rPr>
-                <w:rFonts w:cs="Arial"/>
-                <w:noProof/>
-                <w:webHidden/>
-              </w:rPr>
-              <w:t>2</w:t>
-            </w:r>
-            <w:r>
-              <w:rPr>
-                <w:rFonts w:cs="Arial"/>
+                <w:noProof/>
+                <w:webHidden/>
+              </w:rPr>
+              <w:t>3</w:t>
+            </w:r>
+            <w:r>
+              <w:rPr>
                 <w:noProof/>
                 <w:webHidden/>
               </w:rPr>
@@ -1197,14 +1241,13 @@
             <w:tabs>
               <w:tab w:val="right" w:leader="dot" w:pos="8828"/>
             </w:tabs>
-            <w:spacing w:line="240" w:lineRule="auto"/>
             <w:rPr>
-              <w:rFonts w:eastAsiaTheme="minorEastAsia" w:cs="Arial"/>
+              <w:rFonts w:asciiTheme="minorHAnsi" w:eastAsiaTheme="minorEastAsia" w:hAnsiTheme="minorHAnsi"/>
               <w:noProof/>
               <w:lang w:eastAsia="es-MX"/>
             </w:rPr>
           </w:pPr>
-          <w:hyperlink w:anchor="_Toc420679565" w:history="1">
+          <w:hyperlink w:anchor="_Toc424150664" w:history="1">
             <w:r>
               <w:rPr>
                 <w:rStyle w:val="Hipervnculo"/>
@@ -1215,7 +1258,6 @@
             </w:r>
             <w:r>
               <w:rPr>
-                <w:rFonts w:cs="Arial"/>
                 <w:noProof/>
                 <w:webHidden/>
               </w:rPr>
@@ -1223,7 +1265,6 @@
             </w:r>
             <w:r>
               <w:rPr>
-                <w:rFonts w:cs="Arial"/>
                 <w:noProof/>
                 <w:webHidden/>
               </w:rPr>
@@ -1231,22 +1272,19 @@
             </w:r>
             <w:r>
               <w:rPr>
-                <w:rFonts w:cs="Arial"/>
-                <w:noProof/>
-                <w:webHidden/>
-              </w:rPr>
-              <w:instrText xml:space="preserve"> PAGEREF _Toc420679565 \h </w:instrText>
-            </w:r>
-            <w:r>
-              <w:rPr>
-                <w:rFonts w:cs="Arial"/>
-                <w:noProof/>
-                <w:webHidden/>
-              </w:rPr>
-            </w:r>
-            <w:r>
-              <w:rPr>
-                <w:rFonts w:cs="Arial"/>
+                <w:noProof/>
+                <w:webHidden/>
+              </w:rPr>
+              <w:instrText xml:space="preserve"> PAGEREF _Toc424150664 \h </w:instrText>
+            </w:r>
+            <w:r>
+              <w:rPr>
+                <w:noProof/>
+                <w:webHidden/>
+              </w:rPr>
+            </w:r>
+            <w:r>
+              <w:rPr>
                 <w:noProof/>
                 <w:webHidden/>
               </w:rPr>
@@ -1254,15 +1292,13 @@
             </w:r>
             <w:r>
               <w:rPr>
-                <w:rFonts w:cs="Arial"/>
-                <w:noProof/>
-                <w:webHidden/>
-              </w:rPr>
-              <w:t>3</w:t>
-            </w:r>
-            <w:r>
-              <w:rPr>
-                <w:rFonts w:cs="Arial"/>
+                <w:noProof/>
+                <w:webHidden/>
+              </w:rPr>
+              <w:t>4</w:t>
+            </w:r>
+            <w:r>
+              <w:rPr>
                 <w:noProof/>
                 <w:webHidden/>
               </w:rPr>
@@ -1276,14 +1312,13 @@
             <w:tabs>
               <w:tab w:val="right" w:leader="dot" w:pos="8828"/>
             </w:tabs>
-            <w:spacing w:line="240" w:lineRule="auto"/>
             <w:rPr>
-              <w:rFonts w:eastAsiaTheme="minorEastAsia" w:cs="Arial"/>
+              <w:rFonts w:asciiTheme="minorHAnsi" w:eastAsiaTheme="minorEastAsia" w:hAnsiTheme="minorHAnsi"/>
               <w:noProof/>
               <w:lang w:eastAsia="es-MX"/>
             </w:rPr>
           </w:pPr>
-          <w:hyperlink w:anchor="_Toc420679566" w:history="1">
+          <w:hyperlink w:anchor="_Toc424150665" w:history="1">
             <w:r>
               <w:rPr>
                 <w:rStyle w:val="Hipervnculo"/>
@@ -1294,7 +1329,6 @@
             </w:r>
             <w:r>
               <w:rPr>
-                <w:rFonts w:cs="Arial"/>
                 <w:noProof/>
                 <w:webHidden/>
               </w:rPr>
@@ -1302,7 +1336,6 @@
             </w:r>
             <w:r>
               <w:rPr>
-                <w:rFonts w:cs="Arial"/>
                 <w:noProof/>
                 <w:webHidden/>
               </w:rPr>
@@ -1310,22 +1343,19 @@
             </w:r>
             <w:r>
               <w:rPr>
-                <w:rFonts w:cs="Arial"/>
-                <w:noProof/>
-                <w:webHidden/>
-              </w:rPr>
-              <w:instrText xml:space="preserve"> PAGEREF _Toc420679566 \h </w:instrText>
-            </w:r>
-            <w:r>
-              <w:rPr>
-                <w:rFonts w:cs="Arial"/>
-                <w:noProof/>
-                <w:webHidden/>
-              </w:rPr>
-            </w:r>
-            <w:r>
-              <w:rPr>
-                <w:rFonts w:cs="Arial"/>
+                <w:noProof/>
+                <w:webHidden/>
+              </w:rPr>
+              <w:instrText xml:space="preserve"> PAGEREF _Toc424150665 \h </w:instrText>
+            </w:r>
+            <w:r>
+              <w:rPr>
+                <w:noProof/>
+                <w:webHidden/>
+              </w:rPr>
+            </w:r>
+            <w:r>
+              <w:rPr>
                 <w:noProof/>
                 <w:webHidden/>
               </w:rPr>
@@ -1333,15 +1363,13 @@
             </w:r>
             <w:r>
               <w:rPr>
-                <w:rFonts w:cs="Arial"/>
-                <w:noProof/>
-                <w:webHidden/>
-              </w:rPr>
-              <w:t>5</w:t>
-            </w:r>
-            <w:r>
-              <w:rPr>
-                <w:rFonts w:cs="Arial"/>
+                <w:noProof/>
+                <w:webHidden/>
+              </w:rPr>
+              <w:t>6</w:t>
+            </w:r>
+            <w:r>
+              <w:rPr>
                 <w:noProof/>
                 <w:webHidden/>
               </w:rPr>
@@ -1355,14 +1383,13 @@
             <w:tabs>
               <w:tab w:val="right" w:leader="dot" w:pos="8828"/>
             </w:tabs>
-            <w:spacing w:line="240" w:lineRule="auto"/>
             <w:rPr>
-              <w:rFonts w:eastAsiaTheme="minorEastAsia" w:cs="Arial"/>
+              <w:rFonts w:asciiTheme="minorHAnsi" w:eastAsiaTheme="minorEastAsia" w:hAnsiTheme="minorHAnsi"/>
               <w:noProof/>
               <w:lang w:eastAsia="es-MX"/>
             </w:rPr>
           </w:pPr>
-          <w:hyperlink w:anchor="_Toc420679567" w:history="1">
+          <w:hyperlink w:anchor="_Toc424150666" w:history="1">
             <w:r>
               <w:rPr>
                 <w:rStyle w:val="Hipervnculo"/>
@@ -1373,7 +1400,6 @@
             </w:r>
             <w:r>
               <w:rPr>
-                <w:rFonts w:cs="Arial"/>
                 <w:noProof/>
                 <w:webHidden/>
               </w:rPr>
@@ -1381,7 +1407,6 @@
             </w:r>
             <w:r>
               <w:rPr>
-                <w:rFonts w:cs="Arial"/>
                 <w:noProof/>
                 <w:webHidden/>
               </w:rPr>
@@ -1389,22 +1414,19 @@
             </w:r>
             <w:r>
               <w:rPr>
-                <w:rFonts w:cs="Arial"/>
-                <w:noProof/>
-                <w:webHidden/>
-              </w:rPr>
-              <w:instrText xml:space="preserve"> PAGEREF _Toc420679567 \h </w:instrText>
-            </w:r>
-            <w:r>
-              <w:rPr>
-                <w:rFonts w:cs="Arial"/>
-                <w:noProof/>
-                <w:webHidden/>
-              </w:rPr>
-            </w:r>
-            <w:r>
-              <w:rPr>
-                <w:rFonts w:cs="Arial"/>
+                <w:noProof/>
+                <w:webHidden/>
+              </w:rPr>
+              <w:instrText xml:space="preserve"> PAGEREF _Toc424150666 \h </w:instrText>
+            </w:r>
+            <w:r>
+              <w:rPr>
+                <w:noProof/>
+                <w:webHidden/>
+              </w:rPr>
+            </w:r>
+            <w:r>
+              <w:rPr>
                 <w:noProof/>
                 <w:webHidden/>
               </w:rPr>
@@ -1412,15 +1434,13 @@
             </w:r>
             <w:r>
               <w:rPr>
-                <w:rFonts w:cs="Arial"/>
-                <w:noProof/>
-                <w:webHidden/>
-              </w:rPr>
-              <w:t>5</w:t>
-            </w:r>
-            <w:r>
-              <w:rPr>
-                <w:rFonts w:cs="Arial"/>
+                <w:noProof/>
+                <w:webHidden/>
+              </w:rPr>
+              <w:t>6</w:t>
+            </w:r>
+            <w:r>
+              <w:rPr>
                 <w:noProof/>
                 <w:webHidden/>
               </w:rPr>
@@ -1434,14 +1454,13 @@
             <w:tabs>
               <w:tab w:val="right" w:leader="dot" w:pos="8828"/>
             </w:tabs>
-            <w:spacing w:line="240" w:lineRule="auto"/>
             <w:rPr>
-              <w:rFonts w:eastAsiaTheme="minorEastAsia" w:cs="Arial"/>
+              <w:rFonts w:asciiTheme="minorHAnsi" w:eastAsiaTheme="minorEastAsia" w:hAnsiTheme="minorHAnsi"/>
               <w:noProof/>
               <w:lang w:eastAsia="es-MX"/>
             </w:rPr>
           </w:pPr>
-          <w:hyperlink w:anchor="_Toc420679568" w:history="1">
+          <w:hyperlink w:anchor="_Toc424150667" w:history="1">
             <w:r>
               <w:rPr>
                 <w:rStyle w:val="Hipervnculo"/>
@@ -1452,7 +1471,6 @@
             </w:r>
             <w:r>
               <w:rPr>
-                <w:rFonts w:cs="Arial"/>
                 <w:noProof/>
                 <w:webHidden/>
               </w:rPr>
@@ -1460,7 +1478,6 @@
             </w:r>
             <w:r>
               <w:rPr>
-                <w:rFonts w:cs="Arial"/>
                 <w:noProof/>
                 <w:webHidden/>
               </w:rPr>
@@ -1468,22 +1485,19 @@
             </w:r>
             <w:r>
               <w:rPr>
-                <w:rFonts w:cs="Arial"/>
-                <w:noProof/>
-                <w:webHidden/>
-              </w:rPr>
-              <w:instrText xml:space="preserve"> PAGEREF _Toc420679568 \h </w:instrText>
-            </w:r>
-            <w:r>
-              <w:rPr>
-                <w:rFonts w:cs="Arial"/>
-                <w:noProof/>
-                <w:webHidden/>
-              </w:rPr>
-            </w:r>
-            <w:r>
-              <w:rPr>
-                <w:rFonts w:cs="Arial"/>
+                <w:noProof/>
+                <w:webHidden/>
+              </w:rPr>
+              <w:instrText xml:space="preserve"> PAGEREF _Toc424150667 \h </w:instrText>
+            </w:r>
+            <w:r>
+              <w:rPr>
+                <w:noProof/>
+                <w:webHidden/>
+              </w:rPr>
+            </w:r>
+            <w:r>
+              <w:rPr>
                 <w:noProof/>
                 <w:webHidden/>
               </w:rPr>
@@ -1491,15 +1505,13 @@
             </w:r>
             <w:r>
               <w:rPr>
-                <w:rFonts w:cs="Arial"/>
-                <w:noProof/>
-                <w:webHidden/>
-              </w:rPr>
-              <w:t>5</w:t>
-            </w:r>
-            <w:r>
-              <w:rPr>
-                <w:rFonts w:cs="Arial"/>
+                <w:noProof/>
+                <w:webHidden/>
+              </w:rPr>
+              <w:t>6</w:t>
+            </w:r>
+            <w:r>
+              <w:rPr>
                 <w:noProof/>
                 <w:webHidden/>
               </w:rPr>
@@ -1513,14 +1525,13 @@
             <w:tabs>
               <w:tab w:val="right" w:leader="dot" w:pos="8828"/>
             </w:tabs>
-            <w:spacing w:line="240" w:lineRule="auto"/>
             <w:rPr>
-              <w:rFonts w:eastAsiaTheme="minorEastAsia" w:cs="Arial"/>
+              <w:rFonts w:asciiTheme="minorHAnsi" w:eastAsiaTheme="minorEastAsia" w:hAnsiTheme="minorHAnsi"/>
               <w:noProof/>
               <w:lang w:eastAsia="es-MX"/>
             </w:rPr>
           </w:pPr>
-          <w:hyperlink w:anchor="_Toc420679569" w:history="1">
+          <w:hyperlink w:anchor="_Toc424150668" w:history="1">
             <w:r>
               <w:rPr>
                 <w:rStyle w:val="Hipervnculo"/>
@@ -1531,7 +1542,6 @@
             </w:r>
             <w:r>
               <w:rPr>
-                <w:rFonts w:cs="Arial"/>
                 <w:noProof/>
                 <w:webHidden/>
               </w:rPr>
@@ -1539,7 +1549,6 @@
             </w:r>
             <w:r>
               <w:rPr>
-                <w:rFonts w:cs="Arial"/>
                 <w:noProof/>
                 <w:webHidden/>
               </w:rPr>
@@ -1547,22 +1556,19 @@
             </w:r>
             <w:r>
               <w:rPr>
-                <w:rFonts w:cs="Arial"/>
-                <w:noProof/>
-                <w:webHidden/>
-              </w:rPr>
-              <w:instrText xml:space="preserve"> PAGEREF _Toc420679569 \h </w:instrText>
-            </w:r>
-            <w:r>
-              <w:rPr>
-                <w:rFonts w:cs="Arial"/>
-                <w:noProof/>
-                <w:webHidden/>
-              </w:rPr>
-            </w:r>
-            <w:r>
-              <w:rPr>
-                <w:rFonts w:cs="Arial"/>
+                <w:noProof/>
+                <w:webHidden/>
+              </w:rPr>
+              <w:instrText xml:space="preserve"> PAGEREF _Toc424150668 \h </w:instrText>
+            </w:r>
+            <w:r>
+              <w:rPr>
+                <w:noProof/>
+                <w:webHidden/>
+              </w:rPr>
+            </w:r>
+            <w:r>
+              <w:rPr>
                 <w:noProof/>
                 <w:webHidden/>
               </w:rPr>
@@ -1570,15 +1576,13 @@
             </w:r>
             <w:r>
               <w:rPr>
-                <w:rFonts w:cs="Arial"/>
-                <w:noProof/>
-                <w:webHidden/>
-              </w:rPr>
-              <w:t>6</w:t>
-            </w:r>
-            <w:r>
-              <w:rPr>
-                <w:rFonts w:cs="Arial"/>
+                <w:noProof/>
+                <w:webHidden/>
+              </w:rPr>
+              <w:t>7</w:t>
+            </w:r>
+            <w:r>
+              <w:rPr>
                 <w:noProof/>
                 <w:webHidden/>
               </w:rPr>
@@ -1592,14 +1596,13 @@
             <w:tabs>
               <w:tab w:val="right" w:leader="dot" w:pos="8828"/>
             </w:tabs>
-            <w:spacing w:line="240" w:lineRule="auto"/>
             <w:rPr>
-              <w:rFonts w:eastAsiaTheme="minorEastAsia" w:cs="Arial"/>
+              <w:rFonts w:asciiTheme="minorHAnsi" w:eastAsiaTheme="minorEastAsia" w:hAnsiTheme="minorHAnsi"/>
               <w:noProof/>
               <w:lang w:eastAsia="es-MX"/>
             </w:rPr>
           </w:pPr>
-          <w:hyperlink w:anchor="_Toc420679570" w:history="1">
+          <w:hyperlink w:anchor="_Toc424150669" w:history="1">
             <w:r>
               <w:rPr>
                 <w:rStyle w:val="Hipervnculo"/>
@@ -1610,7 +1613,6 @@
             </w:r>
             <w:r>
               <w:rPr>
-                <w:rFonts w:cs="Arial"/>
                 <w:noProof/>
                 <w:webHidden/>
               </w:rPr>
@@ -1618,7 +1620,6 @@
             </w:r>
             <w:r>
               <w:rPr>
-                <w:rFonts w:cs="Arial"/>
                 <w:noProof/>
                 <w:webHidden/>
               </w:rPr>
@@ -1626,22 +1627,19 @@
             </w:r>
             <w:r>
               <w:rPr>
-                <w:rFonts w:cs="Arial"/>
-                <w:noProof/>
-                <w:webHidden/>
-              </w:rPr>
-              <w:instrText xml:space="preserve"> PAGEREF _Toc420679570 \h </w:instrText>
-            </w:r>
-            <w:r>
-              <w:rPr>
-                <w:rFonts w:cs="Arial"/>
-                <w:noProof/>
-                <w:webHidden/>
-              </w:rPr>
-            </w:r>
-            <w:r>
-              <w:rPr>
-                <w:rFonts w:cs="Arial"/>
+                <w:noProof/>
+                <w:webHidden/>
+              </w:rPr>
+              <w:instrText xml:space="preserve"> PAGEREF _Toc424150669 \h </w:instrText>
+            </w:r>
+            <w:r>
+              <w:rPr>
+                <w:noProof/>
+                <w:webHidden/>
+              </w:rPr>
+            </w:r>
+            <w:r>
+              <w:rPr>
                 <w:noProof/>
                 <w:webHidden/>
               </w:rPr>
@@ -1649,15 +1647,13 @@
             </w:r>
             <w:r>
               <w:rPr>
-                <w:rFonts w:cs="Arial"/>
-                <w:noProof/>
-                <w:webHidden/>
-              </w:rPr>
-              <w:t>6</w:t>
-            </w:r>
-            <w:r>
-              <w:rPr>
-                <w:rFonts w:cs="Arial"/>
+                <w:noProof/>
+                <w:webHidden/>
+              </w:rPr>
+              <w:t>7</w:t>
+            </w:r>
+            <w:r>
+              <w:rPr>
                 <w:noProof/>
                 <w:webHidden/>
               </w:rPr>
@@ -1688,7 +1684,6 @@
       <w:pPr>
         <w:spacing w:line="240" w:lineRule="auto"/>
         <w:rPr>
-          <w:rFonts w:cs="Arial"/>
           <w:noProof/>
         </w:rPr>
       </w:pPr>
@@ -1715,28 +1710,6 @@
           <w:rFonts w:cs="Arial"/>
         </w:rPr>
         <w:fldChar w:fldCharType="separate"/>
-      </w:r>
-    </w:p>
-    <w:p>
-      <w:pPr>
-        <w:pStyle w:val="Ttulo1"/>
-        <w:spacing w:line="240" w:lineRule="auto"/>
-        <w:rPr>
-          <w:rStyle w:val="Hipervnculo"/>
-          <w:rFonts w:cs="Arial"/>
-          <w:color w:val="000000" w:themeColor="text1"/>
-          <w:u w:val="none"/>
-        </w:rPr>
-      </w:pPr>
-      <w:r>
-        <w:rPr>
-          <w:rStyle w:val="Hipervnculo"/>
-          <w:rFonts w:cs="Arial"/>
-          <w:color w:val="000000" w:themeColor="text1"/>
-          <w:u w:val="none"/>
-        </w:rPr>
-        <w:lastRenderedPageBreak/>
-        <w:t>Índice de Imágenes</w:t>
       </w:r>
     </w:p>
     <w:p>
@@ -1745,24 +1718,39 @@
         <w:tabs>
           <w:tab w:val="right" w:leader="dot" w:pos="8828"/>
         </w:tabs>
-        <w:spacing w:line="240" w:lineRule="auto"/>
-        <w:rPr>
-          <w:rFonts w:cs="Arial"/>
+        <w:rPr>
+          <w:rFonts w:asciiTheme="minorHAnsi" w:eastAsiaTheme="minorEastAsia" w:hAnsiTheme="minorHAnsi"/>
           <w:noProof/>
-        </w:rPr>
-      </w:pPr>
-      <w:hyperlink w:anchor="_Toc420679580" w:history="1">
+          <w:lang w:eastAsia="es-MX"/>
+        </w:rPr>
+      </w:pPr>
+      <w:hyperlink w:anchor="_Toc424150600" w:history="1">
         <w:r>
           <w:rPr>
             <w:rStyle w:val="Hipervnculo"/>
             <w:rFonts w:cs="Arial"/>
             <w:noProof/>
           </w:rPr>
-          <w:t>1 Pantalla inicial</w:t>
+          <w:t>1 Pantall</w:t>
         </w:r>
         <w:r>
           <w:rPr>
+            <w:rStyle w:val="Hipervnculo"/>
             <w:rFonts w:cs="Arial"/>
+            <w:noProof/>
+          </w:rPr>
+          <w:t>a</w:t>
+        </w:r>
+        <w:r>
+          <w:rPr>
+            <w:rStyle w:val="Hipervnculo"/>
+            <w:rFonts w:cs="Arial"/>
+            <w:noProof/>
+          </w:rPr>
+          <w:t xml:space="preserve"> inicial</w:t>
+        </w:r>
+        <w:r>
+          <w:rPr>
             <w:noProof/>
             <w:webHidden/>
           </w:rPr>
@@ -1770,7 +1758,6 @@
         </w:r>
         <w:r>
           <w:rPr>
-            <w:rFonts w:cs="Arial"/>
             <w:noProof/>
             <w:webHidden/>
           </w:rPr>
@@ -1778,22 +1765,19 @@
         </w:r>
         <w:r>
           <w:rPr>
-            <w:rFonts w:cs="Arial"/>
             <w:noProof/>
             <w:webHidden/>
           </w:rPr>
-          <w:instrText xml:space="preserve"> PAGEREF _Toc420679580 \h </w:instrText>
+          <w:instrText xml:space="preserve"> PAGEREF _Toc424150600 \h </w:instrText>
         </w:r>
         <w:r>
           <w:rPr>
-            <w:rFonts w:cs="Arial"/>
             <w:noProof/>
             <w:webHidden/>
           </w:rPr>
         </w:r>
         <w:r>
           <w:rPr>
-            <w:rFonts w:cs="Arial"/>
             <w:noProof/>
             <w:webHidden/>
           </w:rPr>
@@ -1801,15 +1785,13 @@
         </w:r>
         <w:r>
           <w:rPr>
-            <w:rFonts w:cs="Arial"/>
             <w:noProof/>
             <w:webHidden/>
           </w:rPr>
-          <w:t>2</w:t>
+          <w:t>3</w:t>
         </w:r>
         <w:r>
           <w:rPr>
-            <w:rFonts w:cs="Arial"/>
             <w:noProof/>
             <w:webHidden/>
           </w:rPr>
@@ -1823,13 +1805,13 @@
         <w:tabs>
           <w:tab w:val="right" w:leader="dot" w:pos="8828"/>
         </w:tabs>
-        <w:spacing w:line="240" w:lineRule="auto"/>
-        <w:rPr>
-          <w:rFonts w:cs="Arial"/>
+        <w:rPr>
+          <w:rFonts w:asciiTheme="minorHAnsi" w:eastAsiaTheme="minorEastAsia" w:hAnsiTheme="minorHAnsi"/>
           <w:noProof/>
-        </w:rPr>
-      </w:pPr>
-      <w:hyperlink w:anchor="_Toc420679581" w:history="1">
+          <w:lang w:eastAsia="es-MX"/>
+        </w:rPr>
+      </w:pPr>
+      <w:hyperlink w:anchor="_Toc424150601" w:history="1">
         <w:r>
           <w:rPr>
             <w:rStyle w:val="Hipervnculo"/>
@@ -1840,7 +1822,6 @@
         </w:r>
         <w:r>
           <w:rPr>
-            <w:rFonts w:cs="Arial"/>
             <w:noProof/>
             <w:webHidden/>
           </w:rPr>
@@ -1848,7 +1829,6 @@
         </w:r>
         <w:r>
           <w:rPr>
-            <w:rFonts w:cs="Arial"/>
             <w:noProof/>
             <w:webHidden/>
           </w:rPr>
@@ -1856,22 +1836,19 @@
         </w:r>
         <w:r>
           <w:rPr>
-            <w:rFonts w:cs="Arial"/>
             <w:noProof/>
             <w:webHidden/>
           </w:rPr>
-          <w:instrText xml:space="preserve"> PAGEREF _Toc420679581 \h </w:instrText>
+          <w:instrText xml:space="preserve"> PAGEREF _Toc424150601 \h </w:instrText>
         </w:r>
         <w:r>
           <w:rPr>
-            <w:rFonts w:cs="Arial"/>
             <w:noProof/>
             <w:webHidden/>
           </w:rPr>
         </w:r>
         <w:r>
           <w:rPr>
-            <w:rFonts w:cs="Arial"/>
             <w:noProof/>
             <w:webHidden/>
           </w:rPr>
@@ -1879,15 +1856,13 @@
         </w:r>
         <w:r>
           <w:rPr>
-            <w:rFonts w:cs="Arial"/>
             <w:noProof/>
             <w:webHidden/>
           </w:rPr>
-          <w:t>3</w:t>
+          <w:t>4</w:t>
         </w:r>
         <w:r>
           <w:rPr>
-            <w:rFonts w:cs="Arial"/>
             <w:noProof/>
             <w:webHidden/>
           </w:rPr>
@@ -1901,13 +1876,13 @@
         <w:tabs>
           <w:tab w:val="right" w:leader="dot" w:pos="8828"/>
         </w:tabs>
-        <w:spacing w:line="240" w:lineRule="auto"/>
-        <w:rPr>
-          <w:rFonts w:cs="Arial"/>
+        <w:rPr>
+          <w:rFonts w:asciiTheme="minorHAnsi" w:eastAsiaTheme="minorEastAsia" w:hAnsiTheme="minorHAnsi"/>
           <w:noProof/>
-        </w:rPr>
-      </w:pPr>
-      <w:hyperlink w:anchor="_Toc420679582" w:history="1">
+          <w:lang w:eastAsia="es-MX"/>
+        </w:rPr>
+      </w:pPr>
+      <w:hyperlink w:anchor="_Toc424150602" w:history="1">
         <w:r>
           <w:rPr>
             <w:rStyle w:val="Hipervnculo"/>
@@ -1918,7 +1893,6 @@
         </w:r>
         <w:r>
           <w:rPr>
-            <w:rFonts w:cs="Arial"/>
             <w:noProof/>
             <w:webHidden/>
           </w:rPr>
@@ -1926,7 +1900,6 @@
         </w:r>
         <w:r>
           <w:rPr>
-            <w:rFonts w:cs="Arial"/>
             <w:noProof/>
             <w:webHidden/>
           </w:rPr>
@@ -1934,22 +1907,19 @@
         </w:r>
         <w:r>
           <w:rPr>
-            <w:rFonts w:cs="Arial"/>
             <w:noProof/>
             <w:webHidden/>
           </w:rPr>
-          <w:instrText xml:space="preserve"> PAGEREF _Toc420679582 \h </w:instrText>
+          <w:instrText xml:space="preserve"> PAGEREF _Toc424150602 \h </w:instrText>
         </w:r>
         <w:r>
           <w:rPr>
-            <w:rFonts w:cs="Arial"/>
             <w:noProof/>
             <w:webHidden/>
           </w:rPr>
         </w:r>
         <w:r>
           <w:rPr>
-            <w:rFonts w:cs="Arial"/>
             <w:noProof/>
             <w:webHidden/>
           </w:rPr>
@@ -1957,15 +1927,13 @@
         </w:r>
         <w:r>
           <w:rPr>
-            <w:rFonts w:cs="Arial"/>
             <w:noProof/>
             <w:webHidden/>
           </w:rPr>
-          <w:t>3</w:t>
+          <w:t>4</w:t>
         </w:r>
         <w:r>
           <w:rPr>
-            <w:rFonts w:cs="Arial"/>
             <w:noProof/>
             <w:webHidden/>
           </w:rPr>
@@ -1979,13 +1947,13 @@
         <w:tabs>
           <w:tab w:val="right" w:leader="dot" w:pos="8828"/>
         </w:tabs>
-        <w:spacing w:line="240" w:lineRule="auto"/>
-        <w:rPr>
-          <w:rFonts w:cs="Arial"/>
+        <w:rPr>
+          <w:rFonts w:asciiTheme="minorHAnsi" w:eastAsiaTheme="minorEastAsia" w:hAnsiTheme="minorHAnsi"/>
           <w:noProof/>
-        </w:rPr>
-      </w:pPr>
-      <w:hyperlink w:anchor="_Toc420679583" w:history="1">
+          <w:lang w:eastAsia="es-MX"/>
+        </w:rPr>
+      </w:pPr>
+      <w:hyperlink w:anchor="_Toc424150603" w:history="1">
         <w:r>
           <w:rPr>
             <w:rStyle w:val="Hipervnculo"/>
@@ -1996,7 +1964,6 @@
         </w:r>
         <w:r>
           <w:rPr>
-            <w:rFonts w:cs="Arial"/>
             <w:noProof/>
             <w:webHidden/>
           </w:rPr>
@@ -2004,7 +1971,6 @@
         </w:r>
         <w:r>
           <w:rPr>
-            <w:rFonts w:cs="Arial"/>
             <w:noProof/>
             <w:webHidden/>
           </w:rPr>
@@ -2012,22 +1978,19 @@
         </w:r>
         <w:r>
           <w:rPr>
-            <w:rFonts w:cs="Arial"/>
             <w:noProof/>
             <w:webHidden/>
           </w:rPr>
-          <w:instrText xml:space="preserve"> PAGEREF _Toc420679583 \h </w:instrText>
+          <w:instrText xml:space="preserve"> PAGEREF _Toc424150603 \h </w:instrText>
         </w:r>
         <w:r>
           <w:rPr>
-            <w:rFonts w:cs="Arial"/>
             <w:noProof/>
             <w:webHidden/>
           </w:rPr>
         </w:r>
         <w:r>
           <w:rPr>
-            <w:rFonts w:cs="Arial"/>
             <w:noProof/>
             <w:webHidden/>
           </w:rPr>
@@ -2035,15 +1998,13 @@
         </w:r>
         <w:r>
           <w:rPr>
-            <w:rFonts w:cs="Arial"/>
             <w:noProof/>
             <w:webHidden/>
           </w:rPr>
-          <w:t>4</w:t>
+          <w:t>5</w:t>
         </w:r>
         <w:r>
           <w:rPr>
-            <w:rFonts w:cs="Arial"/>
             <w:noProof/>
             <w:webHidden/>
           </w:rPr>
@@ -2057,13 +2018,13 @@
         <w:tabs>
           <w:tab w:val="right" w:leader="dot" w:pos="8828"/>
         </w:tabs>
-        <w:spacing w:line="240" w:lineRule="auto"/>
-        <w:rPr>
-          <w:rFonts w:cs="Arial"/>
+        <w:rPr>
+          <w:rFonts w:asciiTheme="minorHAnsi" w:eastAsiaTheme="minorEastAsia" w:hAnsiTheme="minorHAnsi"/>
           <w:noProof/>
-        </w:rPr>
-      </w:pPr>
-      <w:hyperlink w:anchor="_Toc420679584" w:history="1">
+          <w:lang w:eastAsia="es-MX"/>
+        </w:rPr>
+      </w:pPr>
+      <w:hyperlink w:anchor="_Toc424150604" w:history="1">
         <w:r>
           <w:rPr>
             <w:rStyle w:val="Hipervnculo"/>
@@ -2074,7 +2035,6 @@
         </w:r>
         <w:r>
           <w:rPr>
-            <w:rFonts w:cs="Arial"/>
             <w:noProof/>
             <w:webHidden/>
           </w:rPr>
@@ -2082,7 +2042,6 @@
         </w:r>
         <w:r>
           <w:rPr>
-            <w:rFonts w:cs="Arial"/>
             <w:noProof/>
             <w:webHidden/>
           </w:rPr>
@@ -2090,22 +2049,19 @@
         </w:r>
         <w:r>
           <w:rPr>
-            <w:rFonts w:cs="Arial"/>
             <w:noProof/>
             <w:webHidden/>
           </w:rPr>
-          <w:instrText xml:space="preserve"> PAGEREF _Toc420679584 \h </w:instrText>
+          <w:instrText xml:space="preserve"> PAGEREF _Toc424150604 \h </w:instrText>
         </w:r>
         <w:r>
           <w:rPr>
-            <w:rFonts w:cs="Arial"/>
             <w:noProof/>
             <w:webHidden/>
           </w:rPr>
         </w:r>
         <w:r>
           <w:rPr>
-            <w:rFonts w:cs="Arial"/>
             <w:noProof/>
             <w:webHidden/>
           </w:rPr>
@@ -2113,15 +2069,13 @@
         </w:r>
         <w:r>
           <w:rPr>
-            <w:rFonts w:cs="Arial"/>
             <w:noProof/>
             <w:webHidden/>
           </w:rPr>
-          <w:t>4</w:t>
+          <w:t>5</w:t>
         </w:r>
         <w:r>
           <w:rPr>
-            <w:rFonts w:cs="Arial"/>
             <w:noProof/>
             <w:webHidden/>
           </w:rPr>
@@ -2135,13 +2089,13 @@
         <w:tabs>
           <w:tab w:val="right" w:leader="dot" w:pos="8828"/>
         </w:tabs>
-        <w:spacing w:line="240" w:lineRule="auto"/>
-        <w:rPr>
-          <w:rFonts w:cs="Arial"/>
+        <w:rPr>
+          <w:rFonts w:asciiTheme="minorHAnsi" w:eastAsiaTheme="minorEastAsia" w:hAnsiTheme="minorHAnsi"/>
           <w:noProof/>
-        </w:rPr>
-      </w:pPr>
-      <w:hyperlink w:anchor="_Toc420679585" w:history="1">
+          <w:lang w:eastAsia="es-MX"/>
+        </w:rPr>
+      </w:pPr>
+      <w:hyperlink w:anchor="_Toc424150605" w:history="1">
         <w:r>
           <w:rPr>
             <w:rStyle w:val="Hipervnculo"/>
@@ -2152,7 +2106,6 @@
         </w:r>
         <w:r>
           <w:rPr>
-            <w:rFonts w:cs="Arial"/>
             <w:noProof/>
             <w:webHidden/>
           </w:rPr>
@@ -2160,7 +2113,6 @@
         </w:r>
         <w:r>
           <w:rPr>
-            <w:rFonts w:cs="Arial"/>
             <w:noProof/>
             <w:webHidden/>
           </w:rPr>
@@ -2168,22 +2120,19 @@
         </w:r>
         <w:r>
           <w:rPr>
-            <w:rFonts w:cs="Arial"/>
             <w:noProof/>
             <w:webHidden/>
           </w:rPr>
-          <w:instrText xml:space="preserve"> PAGEREF _Toc420679585 \h </w:instrText>
+          <w:instrText xml:space="preserve"> PAGEREF _Toc424150605 \h </w:instrText>
         </w:r>
         <w:r>
           <w:rPr>
-            <w:rFonts w:cs="Arial"/>
             <w:noProof/>
             <w:webHidden/>
           </w:rPr>
         </w:r>
         <w:r>
           <w:rPr>
-            <w:rFonts w:cs="Arial"/>
             <w:noProof/>
             <w:webHidden/>
           </w:rPr>
@@ -2191,15 +2140,13 @@
         </w:r>
         <w:r>
           <w:rPr>
-            <w:rFonts w:cs="Arial"/>
             <w:noProof/>
             <w:webHidden/>
           </w:rPr>
-          <w:t>5</w:t>
+          <w:t>6</w:t>
         </w:r>
         <w:r>
           <w:rPr>
-            <w:rFonts w:cs="Arial"/>
             <w:noProof/>
             <w:webHidden/>
           </w:rPr>
@@ -2213,13 +2160,13 @@
         <w:tabs>
           <w:tab w:val="right" w:leader="dot" w:pos="8828"/>
         </w:tabs>
-        <w:spacing w:line="240" w:lineRule="auto"/>
-        <w:rPr>
-          <w:rFonts w:cs="Arial"/>
+        <w:rPr>
+          <w:rFonts w:asciiTheme="minorHAnsi" w:eastAsiaTheme="minorEastAsia" w:hAnsiTheme="minorHAnsi"/>
           <w:noProof/>
-        </w:rPr>
-      </w:pPr>
-      <w:hyperlink w:anchor="_Toc420679586" w:history="1">
+          <w:lang w:eastAsia="es-MX"/>
+        </w:rPr>
+      </w:pPr>
+      <w:hyperlink w:anchor="_Toc424150606" w:history="1">
         <w:r>
           <w:rPr>
             <w:rStyle w:val="Hipervnculo"/>
@@ -2230,7 +2177,6 @@
         </w:r>
         <w:r>
           <w:rPr>
-            <w:rFonts w:cs="Arial"/>
             <w:noProof/>
             <w:webHidden/>
           </w:rPr>
@@ -2238,7 +2184,6 @@
         </w:r>
         <w:r>
           <w:rPr>
-            <w:rFonts w:cs="Arial"/>
             <w:noProof/>
             <w:webHidden/>
           </w:rPr>
@@ -2246,22 +2191,19 @@
         </w:r>
         <w:r>
           <w:rPr>
-            <w:rFonts w:cs="Arial"/>
             <w:noProof/>
             <w:webHidden/>
           </w:rPr>
-          <w:instrText xml:space="preserve"> PAGEREF _Toc420679586 \h </w:instrText>
+          <w:instrText xml:space="preserve"> PAGEREF _Toc424150606 \h </w:instrText>
         </w:r>
         <w:r>
           <w:rPr>
-            <w:rFonts w:cs="Arial"/>
             <w:noProof/>
             <w:webHidden/>
           </w:rPr>
         </w:r>
         <w:r>
           <w:rPr>
-            <w:rFonts w:cs="Arial"/>
             <w:noProof/>
             <w:webHidden/>
           </w:rPr>
@@ -2269,15 +2211,13 @@
         </w:r>
         <w:r>
           <w:rPr>
-            <w:rFonts w:cs="Arial"/>
             <w:noProof/>
             <w:webHidden/>
           </w:rPr>
-          <w:t>6</w:t>
+          <w:t>7</w:t>
         </w:r>
         <w:r>
           <w:rPr>
-            <w:rFonts w:cs="Arial"/>
             <w:noProof/>
             <w:webHidden/>
           </w:rPr>
@@ -2291,13 +2231,13 @@
         <w:tabs>
           <w:tab w:val="right" w:leader="dot" w:pos="8828"/>
         </w:tabs>
-        <w:spacing w:line="240" w:lineRule="auto"/>
-        <w:rPr>
-          <w:rFonts w:cs="Arial"/>
+        <w:rPr>
+          <w:rFonts w:asciiTheme="minorHAnsi" w:eastAsiaTheme="minorEastAsia" w:hAnsiTheme="minorHAnsi"/>
           <w:noProof/>
-        </w:rPr>
-      </w:pPr>
-      <w:hyperlink w:anchor="_Toc420679587" w:history="1">
+          <w:lang w:eastAsia="es-MX"/>
+        </w:rPr>
+      </w:pPr>
+      <w:hyperlink w:anchor="_Toc424150607" w:history="1">
         <w:r>
           <w:rPr>
             <w:rStyle w:val="Hipervnculo"/>
@@ -2308,7 +2248,6 @@
         </w:r>
         <w:r>
           <w:rPr>
-            <w:rFonts w:cs="Arial"/>
             <w:noProof/>
             <w:webHidden/>
           </w:rPr>
@@ -2316,7 +2255,6 @@
         </w:r>
         <w:r>
           <w:rPr>
-            <w:rFonts w:cs="Arial"/>
             <w:noProof/>
             <w:webHidden/>
           </w:rPr>
@@ -2324,22 +2262,19 @@
         </w:r>
         <w:r>
           <w:rPr>
-            <w:rFonts w:cs="Arial"/>
             <w:noProof/>
             <w:webHidden/>
           </w:rPr>
-          <w:instrText xml:space="preserve"> PAGEREF _Toc420679587 \h </w:instrText>
+          <w:instrText xml:space="preserve"> PAGEREF _Toc424150607 \h </w:instrText>
         </w:r>
         <w:r>
           <w:rPr>
-            <w:rFonts w:cs="Arial"/>
             <w:noProof/>
             <w:webHidden/>
           </w:rPr>
         </w:r>
         <w:r>
           <w:rPr>
-            <w:rFonts w:cs="Arial"/>
             <w:noProof/>
             <w:webHidden/>
           </w:rPr>
@@ -2347,15 +2282,13 @@
         </w:r>
         <w:r>
           <w:rPr>
-            <w:rFonts w:cs="Arial"/>
             <w:noProof/>
             <w:webHidden/>
           </w:rPr>
-          <w:t>6</w:t>
+          <w:t>7</w:t>
         </w:r>
         <w:r>
           <w:rPr>
-            <w:rFonts w:cs="Arial"/>
             <w:noProof/>
             <w:webHidden/>
           </w:rPr>
@@ -2369,13 +2302,13 @@
         <w:tabs>
           <w:tab w:val="right" w:leader="dot" w:pos="8828"/>
         </w:tabs>
-        <w:spacing w:line="240" w:lineRule="auto"/>
-        <w:rPr>
-          <w:rFonts w:cs="Arial"/>
+        <w:rPr>
+          <w:rFonts w:asciiTheme="minorHAnsi" w:eastAsiaTheme="minorEastAsia" w:hAnsiTheme="minorHAnsi"/>
           <w:noProof/>
-        </w:rPr>
-      </w:pPr>
-      <w:hyperlink w:anchor="_Toc420679588" w:history="1">
+          <w:lang w:eastAsia="es-MX"/>
+        </w:rPr>
+      </w:pPr>
+      <w:hyperlink w:anchor="_Toc424150608" w:history="1">
         <w:r>
           <w:rPr>
             <w:rStyle w:val="Hipervnculo"/>
@@ -2386,7 +2319,6 @@
         </w:r>
         <w:r>
           <w:rPr>
-            <w:rFonts w:cs="Arial"/>
             <w:noProof/>
             <w:webHidden/>
           </w:rPr>
@@ -2394,7 +2326,6 @@
         </w:r>
         <w:r>
           <w:rPr>
-            <w:rFonts w:cs="Arial"/>
             <w:noProof/>
             <w:webHidden/>
           </w:rPr>
@@ -2402,22 +2333,19 @@
         </w:r>
         <w:r>
           <w:rPr>
-            <w:rFonts w:cs="Arial"/>
             <w:noProof/>
             <w:webHidden/>
           </w:rPr>
-          <w:instrText xml:space="preserve"> PAGEREF _Toc420679588 \h </w:instrText>
+          <w:instrText xml:space="preserve"> PAGEREF _Toc424150608 \h </w:instrText>
         </w:r>
         <w:r>
           <w:rPr>
-            <w:rFonts w:cs="Arial"/>
             <w:noProof/>
             <w:webHidden/>
           </w:rPr>
         </w:r>
         <w:r>
           <w:rPr>
-            <w:rFonts w:cs="Arial"/>
             <w:noProof/>
             <w:webHidden/>
           </w:rPr>
@@ -2425,15 +2353,13 @@
         </w:r>
         <w:r>
           <w:rPr>
-            <w:rFonts w:cs="Arial"/>
             <w:noProof/>
             <w:webHidden/>
           </w:rPr>
-          <w:t>7</w:t>
+          <w:t>8</w:t>
         </w:r>
         <w:r>
           <w:rPr>
-            <w:rFonts w:cs="Arial"/>
             <w:noProof/>
             <w:webHidden/>
           </w:rPr>
@@ -2628,21 +2554,103 @@
     </w:p>
     <w:p>
       <w:pPr>
+        <w:spacing w:line="240" w:lineRule="auto"/>
+        <w:rPr>
+          <w:rFonts w:eastAsiaTheme="majorEastAsia" w:cs="Arial"/>
+          <w:color w:val="000000" w:themeColor="text1"/>
+          <w:sz w:val="28"/>
+          <w:szCs w:val="32"/>
+        </w:rPr>
+      </w:pPr>
+    </w:p>
+    <w:p>
+      <w:pPr>
+        <w:spacing w:line="240" w:lineRule="auto"/>
+        <w:rPr>
+          <w:rFonts w:eastAsiaTheme="majorEastAsia" w:cs="Arial"/>
+          <w:color w:val="000000" w:themeColor="text1"/>
+          <w:sz w:val="28"/>
+          <w:szCs w:val="32"/>
+        </w:rPr>
+      </w:pPr>
+    </w:p>
+    <w:p>
+      <w:pPr>
+        <w:pStyle w:val="Ttulo1"/>
+      </w:pPr>
+      <w:bookmarkStart w:id="2" w:name="_Toc424150660"/>
+      <w:r>
+        <w:lastRenderedPageBreak/>
+        <w:t>Introducción</w:t>
+      </w:r>
+      <w:bookmarkEnd w:id="2"/>
+    </w:p>
+    <w:p>
+      <w:pPr>
+        <w:jc w:val="both"/>
+      </w:pPr>
+      <w:r>
+        <w:t>El presente Manual de Usuario</w:t>
+      </w:r>
+      <w:r>
+        <w:t xml:space="preserve"> tiene como propósito contar con una guía clara y específica que garantice la óptima operación de la aplicación de escritorio para la empresa Servicio PCMAX.</w:t>
+      </w:r>
+    </w:p>
+    <w:p>
+      <w:pPr>
+        <w:jc w:val="both"/>
+      </w:pPr>
+      <w:r>
+        <w:t>Comprende en forma ordenada, secuencial y detallada las operaciones de los procedimientos a seguir para el uso de la misma,</w:t>
+      </w:r>
+      <w:r>
+        <w:t xml:space="preserve"> </w:t>
+      </w:r>
+      <w:r>
+        <w:t>así como soluciones a posibles dudas que puedan surgir durante el uso de la aplicación</w:t>
+      </w:r>
+    </w:p>
+    <w:p>
+      <w:pPr>
+        <w:jc w:val="both"/>
+      </w:pPr>
+      <w:r>
+        <w:t>Es importante señalar, que este documento está sujeto a actualización en la medida que se presenten variaciones en la ejecución de los procedimientos</w:t>
+      </w:r>
+      <w:r>
+        <w:t xml:space="preserve"> o procesos</w:t>
+      </w:r>
+      <w:r>
+        <w:t>, o bien en algún otro aspecto que influya en la operatividad del mismo, con el fin de cuidar su vigencia operativa.</w:t>
+      </w:r>
+    </w:p>
+    <w:p>
+      <w:pPr>
+        <w:spacing w:line="240" w:lineRule="auto"/>
+        <w:rPr>
+          <w:rFonts w:eastAsiaTheme="majorEastAsia" w:cs="Arial"/>
+          <w:color w:val="000000" w:themeColor="text1"/>
+          <w:sz w:val="28"/>
+          <w:szCs w:val="32"/>
+        </w:rPr>
+      </w:pPr>
+    </w:p>
+    <w:p>
+      <w:pPr>
         <w:pStyle w:val="Ttulo1"/>
         <w:spacing w:line="240" w:lineRule="auto"/>
         <w:rPr>
           <w:rFonts w:cs="Arial"/>
         </w:rPr>
       </w:pPr>
-      <w:bookmarkStart w:id="1" w:name="_Toc420679562"/>
-      <w:r>
-        <w:rPr>
-          <w:rFonts w:cs="Arial"/>
-        </w:rPr>
-        <w:lastRenderedPageBreak/>
+      <w:bookmarkStart w:id="3" w:name="_Toc424150661"/>
+      <w:r>
+        <w:rPr>
+          <w:rFonts w:cs="Arial"/>
+        </w:rPr>
         <w:t>Inicio de sesión</w:t>
       </w:r>
-      <w:bookmarkEnd w:id="1"/>
+      <w:bookmarkEnd w:id="3"/>
     </w:p>
     <w:p>
       <w:pPr>
@@ -2653,14 +2661,14 @@
           <w:rFonts w:cs="Arial"/>
         </w:rPr>
       </w:pPr>
-      <w:bookmarkStart w:id="2" w:name="_Toc420679563"/>
+      <w:bookmarkStart w:id="4" w:name="_Toc424150662"/>
       <w:r>
         <w:rPr>
           <w:rFonts w:cs="Arial"/>
         </w:rPr>
         <w:t>Paso 1</w:t>
       </w:r>
-      <w:bookmarkEnd w:id="2"/>
+      <w:bookmarkEnd w:id="4"/>
     </w:p>
     <w:p>
       <w:pPr>
@@ -2674,13 +2682,7 @@
         <w:rPr>
           <w:rFonts w:cs="Arial"/>
         </w:rPr>
-        <w:t xml:space="preserve">Al iniciar la aplicación nos mostrara una ventana donde podremos escoger entre loguear y configurar nuestra conexión. </w:t>
-      </w:r>
-      <w:r>
-        <w:rPr>
-          <w:rFonts w:cs="Arial"/>
-        </w:rPr>
-        <w:t xml:space="preserve">En esta ventana seleccionaremos la opción </w:t>
+        <w:t xml:space="preserve">Al iniciar la aplicación nos mostrara una ventana donde podremos escoger entre loguear y configurar nuestra conexión. En esta ventana seleccionaremos la opción </w:t>
       </w:r>
       <w:proofErr w:type="spellStart"/>
       <w:r>
@@ -2991,7 +2993,7 @@
         </w:rPr>
         <w:fldChar w:fldCharType="separate"/>
       </w:r>
-      <w:bookmarkStart w:id="3" w:name="_Toc420679580"/>
+      <w:bookmarkStart w:id="5" w:name="_Toc424150600"/>
       <w:r>
         <w:rPr>
           <w:rFonts w:cs="Arial"/>
@@ -3011,7 +3013,7 @@
         </w:rPr>
         <w:t xml:space="preserve"> Pantalla inicial</w:t>
       </w:r>
-      <w:bookmarkEnd w:id="3"/>
+      <w:bookmarkEnd w:id="5"/>
     </w:p>
     <w:p>
       <w:pPr>
@@ -3022,14 +3024,14 @@
           <w:rFonts w:cs="Arial"/>
         </w:rPr>
       </w:pPr>
-      <w:bookmarkStart w:id="4" w:name="_Toc420679564"/>
+      <w:bookmarkStart w:id="6" w:name="_Toc424150663"/>
       <w:r>
         <w:rPr>
           <w:rFonts w:cs="Arial"/>
         </w:rPr>
         <w:t>Paso 2</w:t>
       </w:r>
-      <w:bookmarkEnd w:id="4"/>
+      <w:bookmarkEnd w:id="6"/>
     </w:p>
     <w:p>
       <w:pPr>
@@ -3061,6 +3063,7 @@
           <w:noProof/>
           <w:lang w:eastAsia="es-MX"/>
         </w:rPr>
+        <w:lastRenderedPageBreak/>
         <mc:AlternateContent>
           <mc:Choice Requires="wps">
             <w:drawing>
@@ -3512,7 +3515,7 @@
         </w:rPr>
         <w:fldChar w:fldCharType="separate"/>
       </w:r>
-      <w:bookmarkStart w:id="5" w:name="_Toc420679581"/>
+      <w:bookmarkStart w:id="7" w:name="_Toc424150601"/>
       <w:r>
         <w:rPr>
           <w:rFonts w:cs="Arial"/>
@@ -3539,7 +3542,7 @@
         </w:rPr>
         <w:t>logueo</w:t>
       </w:r>
-      <w:bookmarkEnd w:id="5"/>
+      <w:bookmarkEnd w:id="7"/>
       <w:proofErr w:type="spellEnd"/>
     </w:p>
     <w:p>
@@ -3550,15 +3553,14 @@
           <w:rFonts w:cs="Arial"/>
         </w:rPr>
       </w:pPr>
-      <w:bookmarkStart w:id="6" w:name="_Toc420679565"/>
-      <w:r>
-        <w:rPr>
-          <w:rFonts w:cs="Arial"/>
-        </w:rPr>
-        <w:lastRenderedPageBreak/>
+      <w:bookmarkStart w:id="8" w:name="_Toc424150664"/>
+      <w:r>
+        <w:rPr>
+          <w:rFonts w:cs="Arial"/>
+        </w:rPr>
         <w:t>Paso 3</w:t>
       </w:r>
-      <w:bookmarkEnd w:id="6"/>
+      <w:bookmarkEnd w:id="8"/>
     </w:p>
     <w:p>
       <w:pPr>
@@ -3585,6 +3587,8 @@
       <w:r>
         <w:rPr>
           <w:rFonts w:cs="Arial"/>
+          <w:noProof/>
+          <w:lang w:eastAsia="es-MX"/>
         </w:rPr>
         <mc:AlternateContent>
           <mc:Choice Requires="wps">
@@ -3700,6 +3704,8 @@
       <w:r>
         <w:rPr>
           <w:rFonts w:cs="Arial"/>
+          <w:noProof/>
+          <w:lang w:eastAsia="es-MX"/>
         </w:rPr>
         <mc:AlternateContent>
           <mc:Choice Requires="wps">
@@ -3847,7 +3853,7 @@
         </w:rPr>
         <w:fldChar w:fldCharType="separate"/>
       </w:r>
-      <w:bookmarkStart w:id="7" w:name="_Toc420679582"/>
+      <w:bookmarkStart w:id="9" w:name="_Toc424150602"/>
       <w:r>
         <w:rPr>
           <w:rFonts w:cs="Arial"/>
@@ -3867,7 +3873,7 @@
         </w:rPr>
         <w:t xml:space="preserve"> Ingresar</w:t>
       </w:r>
-      <w:bookmarkEnd w:id="7"/>
+      <w:bookmarkEnd w:id="9"/>
     </w:p>
     <w:p>
       <w:pPr>
@@ -3911,6 +3917,7 @@
           <w:noProof/>
           <w:lang w:eastAsia="es-MX"/>
         </w:rPr>
+        <w:lastRenderedPageBreak/>
         <w:drawing>
           <wp:inline distT="0" distB="0" distL="0" distR="0" wp14:anchorId="1F1B8C91" wp14:editId="7EEC5E01">
             <wp:extent cx="5611495" cy="3286125"/>
@@ -3987,7 +3994,7 @@
         </w:rPr>
         <w:fldChar w:fldCharType="separate"/>
       </w:r>
-      <w:bookmarkStart w:id="8" w:name="_Toc420679583"/>
+      <w:bookmarkStart w:id="10" w:name="_Toc424150603"/>
       <w:r>
         <w:rPr>
           <w:rFonts w:cs="Arial"/>
@@ -4007,7 +4014,7 @@
         </w:rPr>
         <w:t xml:space="preserve"> Ventana Principal</w:t>
       </w:r>
-      <w:bookmarkEnd w:id="8"/>
+      <w:bookmarkEnd w:id="10"/>
     </w:p>
     <w:p>
       <w:pPr>
@@ -4020,7 +4027,6 @@
         <w:rPr>
           <w:rFonts w:cs="Arial"/>
         </w:rPr>
-        <w:lastRenderedPageBreak/>
         <w:t>Paso 5</w:t>
       </w:r>
     </w:p>
@@ -4049,6 +4055,8 @@
       <w:r>
         <w:rPr>
           <w:rFonts w:cs="Arial"/>
+          <w:noProof/>
+          <w:lang w:eastAsia="es-MX"/>
         </w:rPr>
         <mc:AlternateContent>
           <mc:Choice Requires="wps">
@@ -4110,14 +4118,7 @@
                                 <w:sz w:val="16"/>
                                 <w:szCs w:val="16"/>
                               </w:rPr>
-                              <w:t xml:space="preserve">Clic </w:t>
-                            </w:r>
-                            <w:r>
-                              <w:rPr>
-                                <w:sz w:val="16"/>
-                                <w:szCs w:val="16"/>
-                              </w:rPr>
-                              <w:t>en el botón de la ventana que deseamos acceder</w:t>
+                              <w:t>Clic en el botón de la ventana que deseamos acceder</w:t>
                             </w:r>
                           </w:p>
                         </w:txbxContent>
@@ -4178,6 +4179,8 @@
       <w:r>
         <w:rPr>
           <w:rFonts w:cs="Arial"/>
+          <w:noProof/>
+          <w:lang w:eastAsia="es-MX"/>
         </w:rPr>
         <mc:AlternateContent>
           <mc:Choice Requires="wps">
@@ -4325,7 +4328,7 @@
         </w:rPr>
         <w:fldChar w:fldCharType="separate"/>
       </w:r>
-      <w:bookmarkStart w:id="9" w:name="_Toc420679584"/>
+      <w:bookmarkStart w:id="11" w:name="_Toc424150604"/>
       <w:r>
         <w:rPr>
           <w:rFonts w:cs="Arial"/>
@@ -4345,7 +4348,7 @@
         </w:rPr>
         <w:t xml:space="preserve"> Acceso a ventanas</w:t>
       </w:r>
-      <w:bookmarkEnd w:id="9"/>
+      <w:bookmarkEnd w:id="11"/>
     </w:p>
     <w:p>
       <w:pPr>
@@ -4426,8 +4429,6 @@
           <w:rFonts w:cs="Arial"/>
         </w:rPr>
       </w:pPr>
-      <w:bookmarkStart w:id="10" w:name="_GoBack"/>
-      <w:bookmarkEnd w:id="10"/>
     </w:p>
     <w:p>
       <w:pPr>
@@ -4461,15 +4462,14 @@
           <w:rFonts w:cs="Arial"/>
         </w:rPr>
       </w:pPr>
-      <w:bookmarkStart w:id="11" w:name="_Toc420679566"/>
-      <w:r>
-        <w:rPr>
-          <w:rFonts w:cs="Arial"/>
-        </w:rPr>
-        <w:lastRenderedPageBreak/>
+      <w:bookmarkStart w:id="12" w:name="_Toc424150665"/>
+      <w:r>
+        <w:rPr>
+          <w:rFonts w:cs="Arial"/>
+        </w:rPr>
         <w:t>Interfaz Clientes</w:t>
       </w:r>
-      <w:bookmarkEnd w:id="11"/>
+      <w:bookmarkEnd w:id="12"/>
     </w:p>
     <w:p>
       <w:pPr>
@@ -4493,14 +4493,14 @@
           <w:rFonts w:cs="Arial"/>
         </w:rPr>
       </w:pPr>
-      <w:bookmarkStart w:id="12" w:name="_Toc420679567"/>
+      <w:bookmarkStart w:id="13" w:name="_Toc424150666"/>
       <w:r>
         <w:rPr>
           <w:rFonts w:cs="Arial"/>
         </w:rPr>
         <w:t>Paso 1</w:t>
       </w:r>
-      <w:bookmarkEnd w:id="12"/>
+      <w:bookmarkEnd w:id="13"/>
     </w:p>
     <w:p>
       <w:pPr>
@@ -4527,6 +4527,8 @@
       <w:r>
         <w:rPr>
           <w:rFonts w:cs="Arial"/>
+          <w:noProof/>
+          <w:lang w:eastAsia="es-MX"/>
         </w:rPr>
         <mc:AlternateContent>
           <mc:Choice Requires="wps">
@@ -4588,21 +4590,7 @@
                                 <w:sz w:val="16"/>
                                 <w:szCs w:val="16"/>
                               </w:rPr>
-                              <w:t xml:space="preserve">Clic en el botón </w:t>
-                            </w:r>
-                            <w:r>
-                              <w:rPr>
-                                <w:sz w:val="16"/>
-                                <w:szCs w:val="16"/>
-                              </w:rPr>
-                              <w:t xml:space="preserve">clientes para </w:t>
-                            </w:r>
-                            <w:r>
-                              <w:rPr>
-                                <w:sz w:val="16"/>
-                                <w:szCs w:val="16"/>
-                              </w:rPr>
-                              <w:t>acceder</w:t>
+                              <w:t>Clic en el botón clientes para acceder</w:t>
                             </w:r>
                           </w:p>
                         </w:txbxContent>
@@ -4670,6 +4658,8 @@
       <w:r>
         <w:rPr>
           <w:rFonts w:cs="Arial"/>
+          <w:noProof/>
+          <w:lang w:eastAsia="es-MX"/>
         </w:rPr>
         <mc:AlternateContent>
           <mc:Choice Requires="wps">
@@ -4817,7 +4807,7 @@
         </w:rPr>
         <w:fldChar w:fldCharType="separate"/>
       </w:r>
-      <w:bookmarkStart w:id="13" w:name="_Toc420679585"/>
+      <w:bookmarkStart w:id="14" w:name="_Toc424150605"/>
       <w:r>
         <w:rPr>
           <w:rFonts w:cs="Arial"/>
@@ -4837,7 +4827,7 @@
         </w:rPr>
         <w:t xml:space="preserve"> Acceso Clientes</w:t>
       </w:r>
-      <w:bookmarkEnd w:id="13"/>
+      <w:bookmarkEnd w:id="14"/>
     </w:p>
     <w:p>
       <w:pPr>
@@ -4847,14 +4837,14 @@
           <w:rFonts w:cs="Arial"/>
         </w:rPr>
       </w:pPr>
-      <w:bookmarkStart w:id="14" w:name="_Toc420679568"/>
+      <w:bookmarkStart w:id="15" w:name="_Toc424150667"/>
       <w:r>
         <w:rPr>
           <w:rFonts w:cs="Arial"/>
         </w:rPr>
         <w:t>Paso 2</w:t>
       </w:r>
-      <w:bookmarkEnd w:id="14"/>
+      <w:bookmarkEnd w:id="15"/>
     </w:p>
     <w:p>
       <w:pPr>
@@ -4890,6 +4880,7 @@
           <w:noProof/>
           <w:lang w:eastAsia="es-MX"/>
         </w:rPr>
+        <w:lastRenderedPageBreak/>
         <w:drawing>
           <wp:inline distT="0" distB="0" distL="0" distR="0" wp14:anchorId="409437EC" wp14:editId="11321F65">
             <wp:extent cx="5610860" cy="2838450"/>
@@ -4966,7 +4957,7 @@
         </w:rPr>
         <w:fldChar w:fldCharType="separate"/>
       </w:r>
-      <w:bookmarkStart w:id="15" w:name="_Toc420679586"/>
+      <w:bookmarkStart w:id="16" w:name="_Toc424150606"/>
       <w:r>
         <w:rPr>
           <w:rFonts w:cs="Arial"/>
@@ -4986,7 +4977,7 @@
         </w:rPr>
         <w:t xml:space="preserve"> Ventana Clientes</w:t>
       </w:r>
-      <w:bookmarkEnd w:id="15"/>
+      <w:bookmarkEnd w:id="16"/>
     </w:p>
     <w:p>
       <w:pPr>
@@ -4996,15 +4987,14 @@
           <w:rFonts w:cs="Arial"/>
         </w:rPr>
       </w:pPr>
-      <w:bookmarkStart w:id="16" w:name="_Toc420679569"/>
-      <w:r>
-        <w:rPr>
-          <w:rFonts w:cs="Arial"/>
-        </w:rPr>
-        <w:lastRenderedPageBreak/>
+      <w:bookmarkStart w:id="17" w:name="_Toc424150668"/>
+      <w:r>
+        <w:rPr>
+          <w:rFonts w:cs="Arial"/>
+        </w:rPr>
         <w:t>Paso 3</w:t>
       </w:r>
-      <w:bookmarkEnd w:id="16"/>
+      <w:bookmarkEnd w:id="17"/>
     </w:p>
     <w:p>
       <w:pPr>
@@ -5031,6 +5021,8 @@
       <w:r>
         <w:rPr>
           <w:rFonts w:cs="Arial"/>
+          <w:noProof/>
+          <w:lang w:eastAsia="es-MX"/>
         </w:rPr>
         <mc:AlternateContent>
           <mc:Choice Requires="wps">
@@ -5146,6 +5138,8 @@
       <w:r>
         <w:rPr>
           <w:rFonts w:cs="Arial"/>
+          <w:noProof/>
+          <w:lang w:eastAsia="es-MX"/>
         </w:rPr>
         <mc:AlternateContent>
           <mc:Choice Requires="wps">
@@ -5220,6 +5214,8 @@
       <w:r>
         <w:rPr>
           <w:rFonts w:cs="Arial"/>
+          <w:noProof/>
+          <w:lang w:eastAsia="es-MX"/>
         </w:rPr>
         <mc:AlternateContent>
           <mc:Choice Requires="wps">
@@ -5335,6 +5331,8 @@
       <w:r>
         <w:rPr>
           <w:rFonts w:cs="Arial"/>
+          <w:noProof/>
+          <w:lang w:eastAsia="es-MX"/>
         </w:rPr>
         <mc:AlternateContent>
           <mc:Choice Requires="wps">
@@ -5409,6 +5407,8 @@
       <w:r>
         <w:rPr>
           <w:rFonts w:cs="Arial"/>
+          <w:noProof/>
+          <w:lang w:eastAsia="es-MX"/>
         </w:rPr>
         <mc:AlternateContent>
           <mc:Choice Requires="wps">
@@ -5524,6 +5524,8 @@
       <w:r>
         <w:rPr>
           <w:rFonts w:cs="Arial"/>
+          <w:noProof/>
+          <w:lang w:eastAsia="es-MX"/>
         </w:rPr>
         <mc:AlternateContent>
           <mc:Choice Requires="wps">
@@ -5598,6 +5600,8 @@
       <w:r>
         <w:rPr>
           <w:rFonts w:cs="Arial"/>
+          <w:noProof/>
+          <w:lang w:eastAsia="es-MX"/>
         </w:rPr>
         <mc:AlternateContent>
           <mc:Choice Requires="wps">
@@ -5713,6 +5717,8 @@
       <w:r>
         <w:rPr>
           <w:rFonts w:cs="Arial"/>
+          <w:noProof/>
+          <w:lang w:eastAsia="es-MX"/>
         </w:rPr>
         <mc:AlternateContent>
           <mc:Choice Requires="wps">
@@ -5787,6 +5793,8 @@
       <w:r>
         <w:rPr>
           <w:rFonts w:cs="Arial"/>
+          <w:noProof/>
+          <w:lang w:eastAsia="es-MX"/>
         </w:rPr>
         <mc:AlternateContent>
           <mc:Choice Requires="wps">
@@ -5902,6 +5910,8 @@
       <w:r>
         <w:rPr>
           <w:rFonts w:cs="Arial"/>
+          <w:noProof/>
+          <w:lang w:eastAsia="es-MX"/>
         </w:rPr>
         <mc:AlternateContent>
           <mc:Choice Requires="wps">
@@ -6055,7 +6065,7 @@
         </w:rPr>
         <w:fldChar w:fldCharType="separate"/>
       </w:r>
-      <w:bookmarkStart w:id="17" w:name="_Toc420679587"/>
+      <w:bookmarkStart w:id="18" w:name="_Toc424150607"/>
       <w:r>
         <w:rPr>
           <w:rFonts w:cs="Arial"/>
@@ -6075,7 +6085,7 @@
         </w:rPr>
         <w:t xml:space="preserve"> Ingresar datos</w:t>
       </w:r>
-      <w:bookmarkEnd w:id="17"/>
+      <w:bookmarkEnd w:id="18"/>
     </w:p>
     <w:p>
       <w:pPr>
@@ -6085,14 +6095,14 @@
           <w:rFonts w:cs="Arial"/>
         </w:rPr>
       </w:pPr>
-      <w:bookmarkStart w:id="18" w:name="_Toc420679570"/>
+      <w:bookmarkStart w:id="19" w:name="_Toc424150669"/>
       <w:r>
         <w:rPr>
           <w:rFonts w:cs="Arial"/>
         </w:rPr>
         <w:t>Paso 4</w:t>
       </w:r>
-      <w:bookmarkEnd w:id="18"/>
+      <w:bookmarkEnd w:id="19"/>
     </w:p>
     <w:p>
       <w:pPr>
@@ -6119,7 +6129,10 @@
       <w:r>
         <w:rPr>
           <w:rFonts w:cs="Arial"/>
-        </w:rPr>
+          <w:noProof/>
+          <w:lang w:eastAsia="es-MX"/>
+        </w:rPr>
+        <w:lastRenderedPageBreak/>
         <mc:AlternateContent>
           <mc:Choice Requires="wps">
             <w:drawing>
@@ -6234,6 +6247,8 @@
       <w:r>
         <w:rPr>
           <w:rFonts w:cs="Arial"/>
+          <w:noProof/>
+          <w:lang w:eastAsia="es-MX"/>
         </w:rPr>
         <mc:AlternateContent>
           <mc:Choice Requires="wps">
@@ -6387,7 +6402,7 @@
         </w:rPr>
         <w:fldChar w:fldCharType="separate"/>
       </w:r>
-      <w:bookmarkStart w:id="19" w:name="_Toc420679588"/>
+      <w:bookmarkStart w:id="20" w:name="_Toc424150608"/>
       <w:r>
         <w:rPr>
           <w:rFonts w:cs="Arial"/>
@@ -6407,7 +6422,7 @@
         </w:rPr>
         <w:t xml:space="preserve"> Guardar Datos</w:t>
       </w:r>
-      <w:bookmarkEnd w:id="19"/>
+      <w:bookmarkEnd w:id="20"/>
     </w:p>
     <w:sectPr>
       <w:pgSz w:w="12240" w:h="15840"/>
@@ -7293,7 +7308,7 @@
 </file>
 
 <file path=customXml/itemProps1.xml><?xml version="1.0" encoding="utf-8"?>
-<ds:datastoreItem xmlns:ds="http://schemas.openxmlformats.org/officeDocument/2006/customXml" ds:itemID="{99513E74-59FF-4454-82E1-A683C1D2AED3}">
+<ds:datastoreItem xmlns:ds="http://schemas.openxmlformats.org/officeDocument/2006/customXml" ds:itemID="{17F19CCA-6AE1-4290-8C9B-6F73793178A2}">
   <ds:schemaRefs>
     <ds:schemaRef ds:uri="http://schemas.openxmlformats.org/officeDocument/2006/bibliography"/>
   </ds:schemaRefs>

</xml_diff>